<commit_message>
Update Worksheet 3 CISE Ass1A Connecting Backend and front end to MongDB_s2_2023.docx
</commit_message>
<xml_diff>
--- a/Week3-WorksheetAnswers/Worksheet 3 CISE Ass1A Connecting Backend and front end to MongDB_s2_2023.docx
+++ b/Week3-WorksheetAnswers/Worksheet 3 CISE Ass1A Connecting Backend and front end to MongDB_s2_2023.docx
@@ -85,7 +85,7 @@
           <w:sz w:val="24"/>
           <w:szCs w:val="22"/>
         </w:rPr>
-        <w:t>2</w:t>
+        <w:t>3</w:t>
       </w:r>
     </w:p>
     <w:p>
@@ -3586,25 +3586,7 @@
           <w:sz w:val="22"/>
           <w:szCs w:val="24"/>
         </w:rPr>
-        <w:t xml:space="preserve">If it is </w:t>
-      </w:r>
-      <w:proofErr w:type="gramStart"/>
-      <w:r>
-        <w:rPr>
-          <w:rFonts w:ascii="Arial" w:hAnsi="Arial" w:cs="Arial"/>
-          <w:sz w:val="22"/>
-          <w:szCs w:val="24"/>
-        </w:rPr>
-        <w:t>accepted</w:t>
-      </w:r>
-      <w:proofErr w:type="gramEnd"/>
-      <w:r>
-        <w:rPr>
-          <w:rFonts w:ascii="Arial" w:hAnsi="Arial" w:cs="Arial"/>
-          <w:sz w:val="22"/>
-          <w:szCs w:val="24"/>
-        </w:rPr>
-        <w:t xml:space="preserve"> then the analyst will read the article and decide on the level of evidence for each claimed benefit in the </w:t>
+        <w:t xml:space="preserve">If it is accepted then the analyst will read the article and decide on the level of evidence for each claimed benefit in the </w:t>
       </w:r>
       <w:r>
         <w:rPr>
@@ -6910,6 +6892,32 @@
     <w:p>
       <w:pPr>
         <w:pStyle w:val="p1"/>
+        <w:tabs>
+          <w:tab w:val="left" w:pos="407"/>
+        </w:tabs>
+        <w:rPr>
+          <w:rStyle w:val="s1"/>
+          <w:sz w:val="22"/>
+          <w:szCs w:val="22"/>
+        </w:rPr>
+      </w:pPr>
+    </w:p>
+    <w:p>
+      <w:pPr>
+        <w:pStyle w:val="p1"/>
+        <w:tabs>
+          <w:tab w:val="left" w:pos="407"/>
+        </w:tabs>
+        <w:rPr>
+          <w:rStyle w:val="s1"/>
+          <w:sz w:val="22"/>
+          <w:szCs w:val="22"/>
+        </w:rPr>
+      </w:pPr>
+    </w:p>
+    <w:p>
+      <w:pPr>
+        <w:pStyle w:val="p1"/>
         <w:numPr>
           <w:ilvl w:val="0"/>
           <w:numId w:val="14"/>
@@ -6929,6 +6937,7 @@
           <w:sz w:val="22"/>
           <w:szCs w:val="22"/>
         </w:rPr>
+        <w:lastRenderedPageBreak/>
         <w:t>What react library options are there to create each of the following</w:t>
       </w:r>
       <w:r>

</xml_diff>